<commit_message>
Finished answering 2nd quetion process of answering 3rd question
</commit_message>
<xml_diff>
--- a/ModuleTest2.docx
+++ b/ModuleTest2.docx
@@ -54,6 +54,7 @@
         </w:rPr>
         <w:t>examples of a person’s morality they do show how a person should act depending on their surroundings. An example of a person who may have good morals but may have had a lapse in it is Hilary Clinton, when she said she came under sniper fire while visiting Bosnia in 2008 (</w:t>
       </w:r>
+      <w:proofErr w:type="spellStart"/>
       <w:r>
         <w:rPr>
           <w:rFonts w:ascii="Times New Roman" w:hAnsi="Times New Roman" w:cs="Times New Roman"/>
@@ -61,7 +62,17 @@
           <w:sz w:val="28"/>
           <w:szCs w:val="28"/>
         </w:rPr>
-        <w:t>Scher, 2015</w:t>
+        <w:t>Scher</w:t>
+      </w:r>
+      <w:proofErr w:type="spellEnd"/>
+      <w:r>
+        <w:rPr>
+          <w:rFonts w:ascii="Times New Roman" w:hAnsi="Times New Roman" w:cs="Times New Roman"/>
+          <w:b/>
+          <w:sz w:val="28"/>
+          <w:szCs w:val="28"/>
+        </w:rPr>
+        <w:t>, 2015</w:t>
       </w:r>
       <w:r>
         <w:rPr>
@@ -128,7 +139,141 @@
           <w:sz w:val="28"/>
           <w:szCs w:val="28"/>
         </w:rPr>
-        <w:t xml:space="preserve">Plagiarism is the act of using someone else’s work as your own without giving credit to the source if you had to do research or not </w:t>
+        <w:t>Plagiarism is the act of using someone else’s work as your own without giving credit to the source i</w:t>
+      </w:r>
+      <w:r>
+        <w:rPr>
+          <w:rFonts w:ascii="Times New Roman" w:hAnsi="Times New Roman" w:cs="Times New Roman"/>
+          <w:sz w:val="28"/>
+          <w:szCs w:val="28"/>
+        </w:rPr>
+        <w:t xml:space="preserve">f you had to do research or </w:t>
+      </w:r>
+      <w:r>
+        <w:rPr>
+          <w:rFonts w:ascii="Times New Roman" w:hAnsi="Times New Roman" w:cs="Times New Roman"/>
+          <w:sz w:val="28"/>
+          <w:szCs w:val="28"/>
+        </w:rPr>
+        <w:t>deliberately claiming any work or idea that is not yours as your own (</w:t>
+      </w:r>
+      <w:r>
+        <w:rPr>
+          <w:rFonts w:ascii="Times New Roman" w:hAnsi="Times New Roman" w:cs="Times New Roman"/>
+          <w:b/>
+          <w:sz w:val="28"/>
+          <w:szCs w:val="28"/>
+        </w:rPr>
+        <w:t>Quinn</w:t>
+      </w:r>
+      <w:r>
+        <w:rPr>
+          <w:rFonts w:ascii="Times New Roman" w:hAnsi="Times New Roman" w:cs="Times New Roman"/>
+          <w:sz w:val="28"/>
+          <w:szCs w:val="28"/>
+        </w:rPr>
+        <w:t xml:space="preserve">). Different types of plagiarism can </w:t>
+      </w:r>
+      <w:r>
+        <w:rPr>
+          <w:rFonts w:ascii="Times New Roman" w:hAnsi="Times New Roman" w:cs="Times New Roman"/>
+          <w:sz w:val="28"/>
+          <w:szCs w:val="28"/>
+        </w:rPr>
+        <w:lastRenderedPageBreak/>
+        <w:t xml:space="preserve">include </w:t>
+      </w:r>
+      <w:r>
+        <w:rPr>
+          <w:rFonts w:ascii="Times New Roman" w:hAnsi="Times New Roman" w:cs="Times New Roman"/>
+          <w:sz w:val="28"/>
+          <w:szCs w:val="28"/>
+        </w:rPr>
+        <w:t>using another person’s</w:t>
+      </w:r>
+      <w:r>
+        <w:rPr>
+          <w:rFonts w:ascii="Times New Roman" w:hAnsi="Times New Roman" w:cs="Times New Roman"/>
+          <w:sz w:val="28"/>
+          <w:szCs w:val="28"/>
+        </w:rPr>
+        <w:t xml:space="preserve"> statement</w:t>
+      </w:r>
+      <w:r>
+        <w:rPr>
+          <w:rFonts w:ascii="Times New Roman" w:hAnsi="Times New Roman" w:cs="Times New Roman"/>
+          <w:sz w:val="28"/>
+          <w:szCs w:val="28"/>
+        </w:rPr>
+        <w:t xml:space="preserve">, such as in a research paper without using quotes or properly citing or not citing a source at all. </w:t>
+      </w:r>
+      <w:r>
+        <w:rPr>
+          <w:rFonts w:ascii="Times New Roman" w:hAnsi="Times New Roman" w:cs="Times New Roman"/>
+          <w:sz w:val="28"/>
+          <w:szCs w:val="28"/>
+        </w:rPr>
+        <w:t>Even if you do paraphrase, not giving credit to the source you got it from is still considered plagiarism. Using information such as stats or facts as your own without acknowledging the source that was used, if the stat or fact i</w:t>
+      </w:r>
+      <w:r>
+        <w:rPr>
+          <w:rFonts w:ascii="Times New Roman" w:hAnsi="Times New Roman" w:cs="Times New Roman"/>
+          <w:sz w:val="28"/>
+          <w:szCs w:val="28"/>
+        </w:rPr>
+        <w:t xml:space="preserve">s not known to everyone. Taking credit for the ideas that another person has come up with without providing a citation is also plagiarism. If needing to do research, always do a citation and provide in text citation next to the information that you obtained from said source. </w:t>
+      </w:r>
+    </w:p>
+    <w:p>
+      <w:pPr>
+        <w:spacing w:line="480" w:lineRule="auto"/>
+        <w:rPr>
+          <w:rFonts w:ascii="Times New Roman" w:hAnsi="Times New Roman" w:cs="Times New Roman"/>
+          <w:sz w:val="28"/>
+          <w:szCs w:val="28"/>
+        </w:rPr>
+      </w:pPr>
+      <w:r>
+        <w:rPr>
+          <w:rFonts w:ascii="Times New Roman" w:hAnsi="Times New Roman" w:cs="Times New Roman"/>
+          <w:sz w:val="28"/>
+          <w:szCs w:val="28"/>
+        </w:rPr>
+        <w:t xml:space="preserve">3. When I worked at Busch Garden’s a lot of the time, guests would come up to me and ask where certain rides were or how to get to a restaurant. I was obligated to help them since I was working and that was part of my job. Most of the time I was able to help. I could point people in the direction on how to get to </w:t>
+      </w:r>
+      <w:proofErr w:type="spellStart"/>
+      <w:r>
+        <w:rPr>
+          <w:rFonts w:ascii="Times New Roman" w:hAnsi="Times New Roman" w:cs="Times New Roman"/>
+          <w:sz w:val="28"/>
+          <w:szCs w:val="28"/>
+        </w:rPr>
+        <w:t>Sheika</w:t>
+      </w:r>
+      <w:proofErr w:type="spellEnd"/>
+      <w:r>
+        <w:rPr>
+          <w:rFonts w:ascii="Times New Roman" w:hAnsi="Times New Roman" w:cs="Times New Roman"/>
+          <w:sz w:val="28"/>
+          <w:szCs w:val="28"/>
+        </w:rPr>
+        <w:t xml:space="preserve"> or Cheetah Hunt, or tell a guest where the closest Quick Queue </w:t>
+      </w:r>
+      <w:r>
+        <w:rPr>
+          <w:rFonts w:ascii="Times New Roman" w:hAnsi="Times New Roman" w:cs="Times New Roman"/>
+          <w:sz w:val="28"/>
+          <w:szCs w:val="28"/>
+        </w:rPr>
+        <w:t xml:space="preserve">kiosk was. Another time I was obligated to do something while at Busch Gardens was if a child was missing or was left alone. We were obligated to call security and have them come to the lost child and try and find </w:t>
+      </w:r>
+      <w:r>
+        <w:rPr>
+          <w:rFonts w:ascii="Times New Roman" w:hAnsi="Times New Roman" w:cs="Times New Roman"/>
+          <w:sz w:val="28"/>
+          <w:szCs w:val="28"/>
+        </w:rPr>
+        <w:t xml:space="preserve">the parents. Not drinking and driving is an obligation as well, you are meant to drive sober, by not doing so you put yourself and those around you in danger. </w:t>
       </w:r>
       <w:bookmarkStart w:id="0" w:name="_GoBack"/>
       <w:bookmarkEnd w:id="0"/>

</xml_diff>